<commit_message>
made a function to summarize data and call it up with the markdown doc
</commit_message>
<xml_diff>
--- a/CostDataAnalysis_CILproject.docx
+++ b/CostDataAnalysis_CILproject.docx
@@ -53,19 +53,16 @@
         <w:pStyle w:val="Date"/>
       </w:pPr>
       <w:r>
-        <w:t xml:space="preserve">Nov</w:t>
-      </w:r>
-      <w:r>
-        <w:t xml:space="preserve"> </w:t>
-      </w:r>
-      <w:r>
-        <w:t xml:space="preserve">30,</w:t>
-      </w:r>
-      <w:r>
-        <w:t xml:space="preserve"> </w:t>
-      </w:r>
-      <w:r>
-        <w:t xml:space="preserve">2023</w:t>
+        <w:t xml:space="preserve">2024-03-20</w:t>
+      </w:r>
+    </w:p>
+    <w:bookmarkStart w:id="20" w:name="objective"/>
+    <w:p>
+      <w:pPr>
+        <w:pStyle w:val="Heading1"/>
+      </w:pPr>
+      <w:r>
+        <w:t xml:space="preserve">Objective:</w:t>
       </w:r>
     </w:p>
     <w:p>
@@ -73,30 +70,29 @@
         <w:pStyle w:val="FirstParagraph"/>
       </w:pPr>
       <w:r>
-        <w:t xml:space="preserve">#Objective:</w:t>
-      </w:r>
-      <w:r>
-        <w:t xml:space="preserve"> </w:t>
-      </w:r>
-      <w:r>
         <w:t xml:space="preserve">As a lab group, we developed some code to clean the costing portal dataset</w:t>
+      </w:r>
+    </w:p>
+    <w:bookmarkEnd w:id="20"/>
+    <w:bookmarkStart w:id="21" w:name="background"/>
+    <w:p>
+      <w:pPr>
+        <w:pStyle w:val="Heading1"/>
+      </w:pPr>
+      <w:r>
+        <w:t xml:space="preserve">Background:</w:t>
       </w:r>
     </w:p>
     <w:p>
       <w:pPr>
-        <w:pStyle w:val="BodyText"/>
-      </w:pPr>
-      <w:r>
-        <w:t xml:space="preserve">#Background:</w:t>
-      </w:r>
-      <w:r>
-        <w:t xml:space="preserve"> </w:t>
-      </w:r>
+        <w:pStyle w:val="FirstParagraph"/>
+      </w:pPr>
       <w:r>
         <w:t xml:space="preserve">The initial dataset was a mess!</w:t>
       </w:r>
     </w:p>
-    <w:bookmarkStart w:id="20" w:name="methods"/>
+    <w:bookmarkEnd w:id="21"/>
+    <w:bookmarkStart w:id="22" w:name="methods"/>
     <w:p>
       <w:pPr>
         <w:pStyle w:val="Heading1"/>
@@ -110,96 +106,323 @@
         <w:pStyle w:val="FirstParagraph"/>
       </w:pPr>
       <w:r>
-        <w:t xml:space="preserve">all we have done so far is standardize data fields for analysis. We did things like make assumptions about XXX, and define Y and Z.</w:t>
-      </w:r>
-    </w:p>
-    <w:bookmarkEnd w:id="20"/>
-    <w:bookmarkStart w:id="21" w:name="results"/>
-    <w:p>
-      <w:pPr>
-        <w:pStyle w:val="Heading1"/>
-      </w:pPr>
-      <w:r>
-        <w:t xml:space="preserve">Results</w:t>
+        <w:t xml:space="preserve">First we standardized data fields for analysis. We did things like make assumptions about XXX, and define Y and Z.</w:t>
       </w:r>
     </w:p>
     <w:p>
       <w:pPr>
-        <w:pStyle w:val="SourceCode"/>
-      </w:pPr>
-      <w:r>
-        <w:rPr>
-          <w:rStyle w:val="FunctionTok"/>
-        </w:rPr>
-        <w:t xml:space="preserve">table</w:t>
-      </w:r>
-      <w:r>
-        <w:rPr>
-          <w:rStyle w:val="NormalTok"/>
-        </w:rPr>
-        <w:t xml:space="preserve">(EditedData</w:t>
-      </w:r>
-      <w:r>
-        <w:rPr>
-          <w:rStyle w:val="SpecialCharTok"/>
-        </w:rPr>
-        <w:t xml:space="preserve">$</w:t>
-      </w:r>
-      <w:r>
-        <w:rPr>
-          <w:rStyle w:val="NormalTok"/>
-        </w:rPr>
-        <w:t xml:space="preserve">Duration)</w:t>
+        <w:pStyle w:val="BodyText"/>
+      </w:pPr>
+      <w:r>
+        <w:t xml:space="preserve">We then performed some summary statistics to better understand the dataset. Specifically, we explored the number and proportion of studies that included cost data that involved protected area (PA) establishment or management costs, and also mention of the different categories of costs across the studies.</w:t>
       </w:r>
     </w:p>
     <w:p>
       <w:pPr>
-        <w:pStyle w:val="SourceCode"/>
-      </w:pPr>
-      <w:r>
-        <w:rPr>
-          <w:rStyle w:val="VerbatimChar"/>
-        </w:rPr>
-        <w:t xml:space="preserve">## </w:t>
-      </w:r>
-      <w:r>
-        <w:br/>
-      </w:r>
-      <w:r>
-        <w:rPr>
-          <w:rStyle w:val="VerbatimChar"/>
-        </w:rPr>
-        <w:t xml:space="preserve">##    1    3    4    5    6    7    8    9   10 10.5   11   15   16   20   26   46 </w:t>
-      </w:r>
-      <w:r>
-        <w:br/>
-      </w:r>
-      <w:r>
-        <w:rPr>
-          <w:rStyle w:val="VerbatimChar"/>
-        </w:rPr>
-        <w:t xml:space="preserve">##    9    4    3    3    1    2    1    3    4    1    2    1    1    4    1    1 </w:t>
-      </w:r>
-      <w:r>
-        <w:br/>
-      </w:r>
-      <w:r>
-        <w:rPr>
-          <w:rStyle w:val="VerbatimChar"/>
-        </w:rPr>
-        <w:t xml:space="preserve">##  100 </w:t>
-      </w:r>
-      <w:r>
-        <w:br/>
-      </w:r>
-      <w:r>
-        <w:rPr>
-          <w:rStyle w:val="VerbatimChar"/>
-        </w:rPr>
-        <w:t xml:space="preserve">##    1</w:t>
+        <w:pStyle w:val="BodyText"/>
+      </w:pPr>
+      <w:r>
+        <w:t xml:space="preserve">We also explored the relationship between how many years of cost data were collected for a study (its duration) and the time it was published.</w:t>
       </w:r>
     </w:p>
-    <w:bookmarkEnd w:id="21"/>
+    <w:bookmarkEnd w:id="22"/>
+    <w:bookmarkStart w:id="26" w:name="results"/>
+    <w:p>
+      <w:pPr>
+        <w:pStyle w:val="Heading1"/>
+      </w:pPr>
+      <w:r>
+        <w:t xml:space="preserve">Results</w:t>
+      </w:r>
+    </w:p>
+    <w:tbl>
+      <w:tblPr>
+        <w:tblStyle w:val="Table"/>
+        <w:tblW w:type="auto" w:w="0"/>
+        <w:tblLook w:firstRow="1" w:lastRow="0" w:firstColumn="0" w:lastColumn="0" w:noHBand="0" w:noVBand="0" w:val="0020"/>
+        <w:jc w:val="start"/>
+      </w:tblPr>
+      <w:tblGrid>
+        <w:gridCol w:w="2640"/>
+        <w:gridCol w:w="2640"/>
+        <w:gridCol w:w="2640"/>
+      </w:tblGrid>
+      <w:tr>
+        <w:trPr>
+          <w:tblHeader w:val="true"/>
+        </w:trPr>
+        <w:tc>
+          <w:tcPr/>
+          <w:p>
+            <w:pPr>
+              <w:pStyle w:val="Compact"/>
+            </w:pPr>
+          </w:p>
+        </w:tc>
+        <w:tc>
+          <w:tcPr/>
+          <w:p>
+            <w:pPr>
+              <w:pStyle w:val="Compact"/>
+              <w:jc w:val="right"/>
+            </w:pPr>
+            <w:r>
+              <w:t xml:space="preserve">count</w:t>
+            </w:r>
+          </w:p>
+        </w:tc>
+        <w:tc>
+          <w:tcPr/>
+          <w:p>
+            <w:pPr>
+              <w:pStyle w:val="Compact"/>
+              <w:jc w:val="right"/>
+            </w:pPr>
+            <w:r>
+              <w:t xml:space="preserve">percent</w:t>
+            </w:r>
+          </w:p>
+        </w:tc>
+      </w:tr>
+      <w:tr>
+        <w:tc>
+          <w:tcPr/>
+          <w:p>
+            <w:pPr>
+              <w:pStyle w:val="Compact"/>
+              <w:jc w:val="left"/>
+            </w:pPr>
+            <w:r>
+              <w:t xml:space="preserve">PA costs</w:t>
+            </w:r>
+          </w:p>
+        </w:tc>
+        <w:tc>
+          <w:tcPr/>
+          <w:p>
+            <w:pPr>
+              <w:pStyle w:val="Compact"/>
+              <w:jc w:val="right"/>
+            </w:pPr>
+            <w:r>
+              <w:t xml:space="preserve">15</w:t>
+            </w:r>
+          </w:p>
+        </w:tc>
+        <w:tc>
+          <w:tcPr/>
+          <w:p>
+            <w:pPr>
+              <w:pStyle w:val="Compact"/>
+              <w:jc w:val="right"/>
+            </w:pPr>
+            <w:r>
+              <w:t xml:space="preserve">0.19</w:t>
+            </w:r>
+          </w:p>
+        </w:tc>
+      </w:tr>
+      <w:tr>
+        <w:tc>
+          <w:tcPr/>
+          <w:p>
+            <w:pPr>
+              <w:pStyle w:val="Compact"/>
+              <w:jc w:val="left"/>
+            </w:pPr>
+            <w:r>
+              <w:t xml:space="preserve">Capital costs</w:t>
+            </w:r>
+          </w:p>
+        </w:tc>
+        <w:tc>
+          <w:tcPr/>
+          <w:p>
+            <w:pPr>
+              <w:pStyle w:val="Compact"/>
+              <w:jc w:val="right"/>
+            </w:pPr>
+            <w:r>
+              <w:t xml:space="preserve">40</w:t>
+            </w:r>
+          </w:p>
+        </w:tc>
+        <w:tc>
+          <w:tcPr/>
+          <w:p>
+            <w:pPr>
+              <w:pStyle w:val="Compact"/>
+              <w:jc w:val="right"/>
+            </w:pPr>
+            <w:r>
+              <w:t xml:space="preserve">0.52</w:t>
+            </w:r>
+          </w:p>
+        </w:tc>
+      </w:tr>
+      <w:tr>
+        <w:tc>
+          <w:tcPr/>
+          <w:p>
+            <w:pPr>
+              <w:pStyle w:val="Compact"/>
+              <w:jc w:val="left"/>
+            </w:pPr>
+            <w:r>
+              <w:t xml:space="preserve">Consumable costs</w:t>
+            </w:r>
+          </w:p>
+        </w:tc>
+        <w:tc>
+          <w:tcPr/>
+          <w:p>
+            <w:pPr>
+              <w:pStyle w:val="Compact"/>
+              <w:jc w:val="right"/>
+            </w:pPr>
+            <w:r>
+              <w:t xml:space="preserve">23</w:t>
+            </w:r>
+          </w:p>
+        </w:tc>
+        <w:tc>
+          <w:tcPr/>
+          <w:p>
+            <w:pPr>
+              <w:pStyle w:val="Compact"/>
+              <w:jc w:val="right"/>
+            </w:pPr>
+            <w:r>
+              <w:t xml:space="preserve">0.30</w:t>
+            </w:r>
+          </w:p>
+        </w:tc>
+      </w:tr>
+      <w:tr>
+        <w:tc>
+          <w:tcPr/>
+          <w:p>
+            <w:pPr>
+              <w:pStyle w:val="Compact"/>
+              <w:jc w:val="left"/>
+            </w:pPr>
+            <w:r>
+              <w:t xml:space="preserve">Labor costs</w:t>
+            </w:r>
+          </w:p>
+        </w:tc>
+        <w:tc>
+          <w:tcPr/>
+          <w:p>
+            <w:pPr>
+              <w:pStyle w:val="Compact"/>
+              <w:jc w:val="right"/>
+            </w:pPr>
+            <w:r>
+              <w:t xml:space="preserve">34</w:t>
+            </w:r>
+          </w:p>
+        </w:tc>
+        <w:tc>
+          <w:tcPr/>
+          <w:p>
+            <w:pPr>
+              <w:pStyle w:val="Compact"/>
+              <w:jc w:val="right"/>
+            </w:pPr>
+            <w:r>
+              <w:t xml:space="preserve">0.44</w:t>
+            </w:r>
+          </w:p>
+        </w:tc>
+      </w:tr>
+      <w:tr>
+        <w:tc>
+          <w:tcPr/>
+          <w:p>
+            <w:pPr>
+              <w:pStyle w:val="Compact"/>
+              <w:jc w:val="left"/>
+            </w:pPr>
+            <w:r>
+              <w:t xml:space="preserve">Overhead costs</w:t>
+            </w:r>
+          </w:p>
+        </w:tc>
+        <w:tc>
+          <w:tcPr/>
+          <w:p>
+            <w:pPr>
+              <w:pStyle w:val="Compact"/>
+              <w:jc w:val="right"/>
+            </w:pPr>
+            <w:r>
+              <w:t xml:space="preserve">6</w:t>
+            </w:r>
+          </w:p>
+        </w:tc>
+        <w:tc>
+          <w:tcPr/>
+          <w:p>
+            <w:pPr>
+              <w:pStyle w:val="Compact"/>
+              <w:jc w:val="right"/>
+            </w:pPr>
+            <w:r>
+              <w:t xml:space="preserve">0.08</w:t>
+            </w:r>
+          </w:p>
+        </w:tc>
+      </w:tr>
+    </w:tbl>
+    <w:p>
+      <w:pPr>
+        <w:pStyle w:val="BodyText"/>
+      </w:pPr>
+      <w:r>
+        <w:drawing>
+          <wp:inline>
+            <wp:extent cx="5334000" cy="4267200"/>
+            <wp:effectExtent b="0" l="0" r="0" t="0"/>
+            <wp:docPr descr="" title="" id="24" name="Picture"/>
+            <a:graphic>
+              <a:graphicData uri="http://schemas.openxmlformats.org/drawingml/2006/picture">
+                <pic:pic>
+                  <pic:nvPicPr>
+                    <pic:cNvPr descr="CostDataAnalysis_CILproject_files/figure-docx/unnamed-chunk-6-1.png" id="25" name="Picture"/>
+                    <pic:cNvPicPr>
+                      <a:picLocks noChangeArrowheads="1" noChangeAspect="1"/>
+                    </pic:cNvPicPr>
+                  </pic:nvPicPr>
+                  <pic:blipFill>
+                    <a:blip r:embed="rId23"/>
+                    <a:stretch>
+                      <a:fillRect/>
+                    </a:stretch>
+                  </pic:blipFill>
+                  <pic:spPr bwMode="auto">
+                    <a:xfrm>
+                      <a:off x="0" y="0"/>
+                      <a:ext cx="5334000" cy="4267200"/>
+                    </a:xfrm>
+                    <a:prstGeom prst="rect">
+                      <a:avLst/>
+                    </a:prstGeom>
+                    <a:noFill/>
+                    <a:ln w="9525">
+                      <a:noFill/>
+                      <a:headEnd/>
+                      <a:tailEnd/>
+                    </a:ln>
+                  </pic:spPr>
+                </pic:pic>
+              </a:graphicData>
+            </a:graphic>
+          </wp:inline>
+        </w:drawing>
+      </w:r>
+    </w:p>
+    <w:bookmarkEnd w:id="26"/>
     <w:sectPr/>
   </w:body>
 </w:document>

</xml_diff>

<commit_message>
added an example of a more complex figure and some  analysis inline in the text
</commit_message>
<xml_diff>
--- a/CostDataAnalysis_CILproject.docx
+++ b/CostDataAnalysis_CILproject.docx
@@ -53,7 +53,7 @@
         <w:pStyle w:val="Date"/>
       </w:pPr>
       <w:r>
-        <w:t xml:space="preserve">2024-03-20</w:t>
+        <w:t xml:space="preserve">2024-04-24</w:t>
       </w:r>
     </w:p>
     <w:bookmarkStart w:id="20" w:name="objective"/>
@@ -92,7 +92,7 @@
       </w:r>
     </w:p>
     <w:bookmarkEnd w:id="21"/>
-    <w:bookmarkStart w:id="22" w:name="methods"/>
+    <w:bookmarkStart w:id="31" w:name="methods"/>
     <w:p>
       <w:pPr>
         <w:pStyle w:val="Heading1"/>
@@ -114,7 +114,7 @@
         <w:pStyle w:val="BodyText"/>
       </w:pPr>
       <w:r>
-        <w:t xml:space="preserve">We then performed some summary statistics to better understand the dataset. Specifically, we explored the number and proportion of studies that included cost data that involved protected area (PA) establishment or management costs, and also mention of the different categories of costs across the studies.</w:t>
+        <w:t xml:space="preserve">We then performed some summary statistics to better understand the dataset.</w:t>
       </w:r>
     </w:p>
     <w:p>
@@ -122,17 +122,15 @@
         <w:pStyle w:val="BodyText"/>
       </w:pPr>
       <w:r>
-        <w:t xml:space="preserve">We also explored the relationship between how many years of cost data were collected for a study (its duration) and the time it was published.</w:t>
-      </w:r>
-    </w:p>
-    <w:bookmarkEnd w:id="22"/>
-    <w:bookmarkStart w:id="26" w:name="results"/>
-    <w:p>
-      <w:pPr>
-        <w:pStyle w:val="Heading1"/>
-      </w:pPr>
-      <w:r>
-        <w:t xml:space="preserve">Results</w:t>
+        <w:t xml:space="preserve">Our dataset has 78 rows and 34 columns. There are 23, 1 years with studies, the oldest is from 1970, the newest is from 2022.</w:t>
+      </w:r>
+    </w:p>
+    <w:p>
+      <w:pPr>
+        <w:pStyle w:val="BodyText"/>
+      </w:pPr>
+      <w:r>
+        <w:t xml:space="preserve">Specifically, we explored the number and proportion of studies that included cost data that involved protected area (PA) establishment or management costs, and also mention of the different categories of costs across the studies.</w:t>
       </w:r>
     </w:p>
     <w:tbl>
@@ -179,7 +177,7 @@
               <w:jc w:val="right"/>
             </w:pPr>
             <w:r>
-              <w:t xml:space="preserve">percent</w:t>
+              <w:t xml:space="preserve">proportion</w:t>
             </w:r>
           </w:p>
         </w:tc>
@@ -193,31 +191,31 @@
               <w:jc w:val="left"/>
             </w:pPr>
             <w:r>
-              <w:t xml:space="preserve">PA costs</w:t>
-            </w:r>
-          </w:p>
-        </w:tc>
-        <w:tc>
-          <w:tcPr/>
-          <w:p>
-            <w:pPr>
-              <w:pStyle w:val="Compact"/>
-              <w:jc w:val="right"/>
-            </w:pPr>
-            <w:r>
-              <w:t xml:space="preserve">15</w:t>
-            </w:r>
-          </w:p>
-        </w:tc>
-        <w:tc>
-          <w:tcPr/>
-          <w:p>
-            <w:pPr>
-              <w:pStyle w:val="Compact"/>
-              <w:jc w:val="right"/>
-            </w:pPr>
-            <w:r>
-              <w:t xml:space="preserve">0.19</w:t>
+              <w:t xml:space="preserve">Yes</w:t>
+            </w:r>
+          </w:p>
+        </w:tc>
+        <w:tc>
+          <w:tcPr/>
+          <w:p>
+            <w:pPr>
+              <w:pStyle w:val="Compact"/>
+              <w:jc w:val="right"/>
+            </w:pPr>
+            <w:r>
+              <w:t xml:space="preserve">40</w:t>
+            </w:r>
+          </w:p>
+        </w:tc>
+        <w:tc>
+          <w:tcPr/>
+          <w:p>
+            <w:pPr>
+              <w:pStyle w:val="Compact"/>
+              <w:jc w:val="right"/>
+            </w:pPr>
+            <w:r>
+              <w:t xml:space="preserve">0.52</w:t>
             </w:r>
           </w:p>
         </w:tc>
@@ -231,31 +229,31 @@
               <w:jc w:val="left"/>
             </w:pPr>
             <w:r>
-              <w:t xml:space="preserve">Capital costs</w:t>
-            </w:r>
-          </w:p>
-        </w:tc>
-        <w:tc>
-          <w:tcPr/>
-          <w:p>
-            <w:pPr>
-              <w:pStyle w:val="Compact"/>
-              <w:jc w:val="right"/>
-            </w:pPr>
-            <w:r>
-              <w:t xml:space="preserve">40</w:t>
-            </w:r>
-          </w:p>
-        </w:tc>
-        <w:tc>
-          <w:tcPr/>
-          <w:p>
-            <w:pPr>
-              <w:pStyle w:val="Compact"/>
-              <w:jc w:val="right"/>
-            </w:pPr>
-            <w:r>
-              <w:t xml:space="preserve">0.52</w:t>
+              <w:t xml:space="preserve">N/a</w:t>
+            </w:r>
+          </w:p>
+        </w:tc>
+        <w:tc>
+          <w:tcPr/>
+          <w:p>
+            <w:pPr>
+              <w:pStyle w:val="Compact"/>
+              <w:jc w:val="right"/>
+            </w:pPr>
+            <w:r>
+              <w:t xml:space="preserve">5</w:t>
+            </w:r>
+          </w:p>
+        </w:tc>
+        <w:tc>
+          <w:tcPr/>
+          <w:p>
+            <w:pPr>
+              <w:pStyle w:val="Compact"/>
+              <w:jc w:val="right"/>
+            </w:pPr>
+            <w:r>
+              <w:t xml:space="preserve">0.06</w:t>
             </w:r>
           </w:p>
         </w:tc>
@@ -269,31 +267,82 @@
               <w:jc w:val="left"/>
             </w:pPr>
             <w:r>
-              <w:t xml:space="preserve">Consumable costs</w:t>
-            </w:r>
-          </w:p>
-        </w:tc>
-        <w:tc>
-          <w:tcPr/>
-          <w:p>
-            <w:pPr>
-              <w:pStyle w:val="Compact"/>
-              <w:jc w:val="right"/>
-            </w:pPr>
-            <w:r>
-              <w:t xml:space="preserve">23</w:t>
-            </w:r>
-          </w:p>
-        </w:tc>
-        <w:tc>
-          <w:tcPr/>
-          <w:p>
-            <w:pPr>
-              <w:pStyle w:val="Compact"/>
-              <w:jc w:val="right"/>
-            </w:pPr>
-            <w:r>
-              <w:t xml:space="preserve">0.30</w:t>
+              <w:t xml:space="preserve">No</w:t>
+            </w:r>
+          </w:p>
+        </w:tc>
+        <w:tc>
+          <w:tcPr/>
+          <w:p>
+            <w:pPr>
+              <w:pStyle w:val="Compact"/>
+              <w:jc w:val="right"/>
+            </w:pPr>
+            <w:r>
+              <w:t xml:space="preserve">32</w:t>
+            </w:r>
+          </w:p>
+        </w:tc>
+        <w:tc>
+          <w:tcPr/>
+          <w:p>
+            <w:pPr>
+              <w:pStyle w:val="Compact"/>
+              <w:jc w:val="right"/>
+            </w:pPr>
+            <w:r>
+              <w:t xml:space="preserve">0.42</w:t>
+            </w:r>
+          </w:p>
+        </w:tc>
+      </w:tr>
+    </w:tbl>
+    <w:p/>
+    <w:tbl>
+      <w:tblPr>
+        <w:tblStyle w:val="Table"/>
+        <w:tblW w:type="auto" w:w="0"/>
+        <w:tblLook w:firstRow="1" w:lastRow="0" w:firstColumn="0" w:lastColumn="0" w:noHBand="0" w:noVBand="0" w:val="0020"/>
+        <w:jc w:val="start"/>
+      </w:tblPr>
+      <w:tblGrid>
+        <w:gridCol w:w="2640"/>
+        <w:gridCol w:w="2640"/>
+        <w:gridCol w:w="2640"/>
+      </w:tblGrid>
+      <w:tr>
+        <w:trPr>
+          <w:tblHeader w:val="true"/>
+        </w:trPr>
+        <w:tc>
+          <w:tcPr/>
+          <w:p>
+            <w:pPr>
+              <w:pStyle w:val="Compact"/>
+            </w:pPr>
+          </w:p>
+        </w:tc>
+        <w:tc>
+          <w:tcPr/>
+          <w:p>
+            <w:pPr>
+              <w:pStyle w:val="Compact"/>
+              <w:jc w:val="right"/>
+            </w:pPr>
+            <w:r>
+              <w:t xml:space="preserve">count</w:t>
+            </w:r>
+          </w:p>
+        </w:tc>
+        <w:tc>
+          <w:tcPr/>
+          <w:p>
+            <w:pPr>
+              <w:pStyle w:val="Compact"/>
+              <w:jc w:val="right"/>
+            </w:pPr>
+            <w:r>
+              <w:t xml:space="preserve">percent</w:t>
             </w:r>
           </w:p>
         </w:tc>
@@ -307,31 +356,31 @@
               <w:jc w:val="left"/>
             </w:pPr>
             <w:r>
-              <w:t xml:space="preserve">Labor costs</w:t>
-            </w:r>
-          </w:p>
-        </w:tc>
-        <w:tc>
-          <w:tcPr/>
-          <w:p>
-            <w:pPr>
-              <w:pStyle w:val="Compact"/>
-              <w:jc w:val="right"/>
-            </w:pPr>
-            <w:r>
-              <w:t xml:space="preserve">34</w:t>
-            </w:r>
-          </w:p>
-        </w:tc>
-        <w:tc>
-          <w:tcPr/>
-          <w:p>
-            <w:pPr>
-              <w:pStyle w:val="Compact"/>
-              <w:jc w:val="right"/>
-            </w:pPr>
-            <w:r>
-              <w:t xml:space="preserve">0.44</w:t>
+              <w:t xml:space="preserve">PA costs</w:t>
+            </w:r>
+          </w:p>
+        </w:tc>
+        <w:tc>
+          <w:tcPr/>
+          <w:p>
+            <w:pPr>
+              <w:pStyle w:val="Compact"/>
+              <w:jc w:val="right"/>
+            </w:pPr>
+            <w:r>
+              <w:t xml:space="preserve">15</w:t>
+            </w:r>
+          </w:p>
+        </w:tc>
+        <w:tc>
+          <w:tcPr/>
+          <w:p>
+            <w:pPr>
+              <w:pStyle w:val="Compact"/>
+              <w:jc w:val="right"/>
+            </w:pPr>
+            <w:r>
+              <w:t xml:space="preserve">0.19</w:t>
             </w:r>
           </w:p>
         </w:tc>
@@ -345,6 +394,120 @@
               <w:jc w:val="left"/>
             </w:pPr>
             <w:r>
+              <w:t xml:space="preserve">Capital costs</w:t>
+            </w:r>
+          </w:p>
+        </w:tc>
+        <w:tc>
+          <w:tcPr/>
+          <w:p>
+            <w:pPr>
+              <w:pStyle w:val="Compact"/>
+              <w:jc w:val="right"/>
+            </w:pPr>
+            <w:r>
+              <w:t xml:space="preserve">40</w:t>
+            </w:r>
+          </w:p>
+        </w:tc>
+        <w:tc>
+          <w:tcPr/>
+          <w:p>
+            <w:pPr>
+              <w:pStyle w:val="Compact"/>
+              <w:jc w:val="right"/>
+            </w:pPr>
+            <w:r>
+              <w:t xml:space="preserve">0.52</w:t>
+            </w:r>
+          </w:p>
+        </w:tc>
+      </w:tr>
+      <w:tr>
+        <w:tc>
+          <w:tcPr/>
+          <w:p>
+            <w:pPr>
+              <w:pStyle w:val="Compact"/>
+              <w:jc w:val="left"/>
+            </w:pPr>
+            <w:r>
+              <w:t xml:space="preserve">Consumable costs</w:t>
+            </w:r>
+          </w:p>
+        </w:tc>
+        <w:tc>
+          <w:tcPr/>
+          <w:p>
+            <w:pPr>
+              <w:pStyle w:val="Compact"/>
+              <w:jc w:val="right"/>
+            </w:pPr>
+            <w:r>
+              <w:t xml:space="preserve">23</w:t>
+            </w:r>
+          </w:p>
+        </w:tc>
+        <w:tc>
+          <w:tcPr/>
+          <w:p>
+            <w:pPr>
+              <w:pStyle w:val="Compact"/>
+              <w:jc w:val="right"/>
+            </w:pPr>
+            <w:r>
+              <w:t xml:space="preserve">0.30</w:t>
+            </w:r>
+          </w:p>
+        </w:tc>
+      </w:tr>
+      <w:tr>
+        <w:tc>
+          <w:tcPr/>
+          <w:p>
+            <w:pPr>
+              <w:pStyle w:val="Compact"/>
+              <w:jc w:val="left"/>
+            </w:pPr>
+            <w:r>
+              <w:t xml:space="preserve">Labor costs</w:t>
+            </w:r>
+          </w:p>
+        </w:tc>
+        <w:tc>
+          <w:tcPr/>
+          <w:p>
+            <w:pPr>
+              <w:pStyle w:val="Compact"/>
+              <w:jc w:val="right"/>
+            </w:pPr>
+            <w:r>
+              <w:t xml:space="preserve">34</w:t>
+            </w:r>
+          </w:p>
+        </w:tc>
+        <w:tc>
+          <w:tcPr/>
+          <w:p>
+            <w:pPr>
+              <w:pStyle w:val="Compact"/>
+              <w:jc w:val="right"/>
+            </w:pPr>
+            <w:r>
+              <w:t xml:space="preserve">0.44</w:t>
+            </w:r>
+          </w:p>
+        </w:tc>
+      </w:tr>
+      <w:tr>
+        <w:tc>
+          <w:tcPr/>
+          <w:p>
+            <w:pPr>
+              <w:pStyle w:val="Compact"/>
+              <w:jc w:val="left"/>
+            </w:pPr>
+            <w:r>
               <w:t xml:space="preserve">Overhead costs</w:t>
             </w:r>
           </w:p>
@@ -380,22 +543,30 @@
         <w:pStyle w:val="BodyText"/>
       </w:pPr>
       <w:r>
+        <w:t xml:space="preserve">We explored the relationship between how many years of cost data were collected for a study (its duration) and the time it was published.</w:t>
+      </w:r>
+    </w:p>
+    <w:p>
+      <w:pPr>
+        <w:pStyle w:val="BodyText"/>
+      </w:pPr>
+      <w:r>
         <w:drawing>
           <wp:inline>
-            <wp:extent cx="4620126" cy="3696101"/>
+            <wp:extent cx="5334000" cy="4267200"/>
             <wp:effectExtent b="0" l="0" r="0" t="0"/>
-            <wp:docPr descr="" title="" id="24" name="Picture"/>
+            <wp:docPr descr="" title="" id="23" name="Picture"/>
             <a:graphic>
               <a:graphicData uri="http://schemas.openxmlformats.org/drawingml/2006/picture">
                 <pic:pic>
                   <pic:nvPicPr>
-                    <pic:cNvPr descr="CostDataAnalysis_CILproject_files/figure-docx/unnamed-chunk-6-1.png" id="25" name="Picture"/>
+                    <pic:cNvPr descr="CostDataAnalysis_CILproject_files/figure-docx/unnamed-chunk-6-1.png" id="24" name="Picture"/>
                     <pic:cNvPicPr>
                       <a:picLocks noChangeArrowheads="1" noChangeAspect="1"/>
                     </pic:cNvPicPr>
                   </pic:nvPicPr>
                   <pic:blipFill>
-                    <a:blip r:embed="rId23"/>
+                    <a:blip r:embed="rId22"/>
                     <a:stretch>
                       <a:fillRect/>
                     </a:stretch>
@@ -403,7 +574,7 @@
                   <pic:spPr bwMode="auto">
                     <a:xfrm>
                       <a:off x="0" y="0"/>
-                      <a:ext cx="4620126" cy="3696101"/>
+                      <a:ext cx="5334000" cy="4267200"/>
                     </a:xfrm>
                     <a:prstGeom prst="rect">
                       <a:avLst/>
@@ -422,7 +593,117 @@
         </w:drawing>
       </w:r>
     </w:p>
-    <w:bookmarkEnd w:id="26"/>
+    <w:p>
+      <w:pPr>
+        <w:pStyle w:val="BodyText"/>
+      </w:pPr>
+      <w:r>
+        <w:t xml:space="preserve">We also explored which conservation actions were described by the studies and how they were distributed.</w:t>
+      </w:r>
+    </w:p>
+    <w:p>
+      <w:pPr>
+        <w:pStyle w:val="BodyText"/>
+      </w:pPr>
+      <w:r>
+        <w:drawing>
+          <wp:inline>
+            <wp:extent cx="5334000" cy="4267200"/>
+            <wp:effectExtent b="0" l="0" r="0" t="0"/>
+            <wp:docPr descr="" title="" id="26" name="Picture"/>
+            <a:graphic>
+              <a:graphicData uri="http://schemas.openxmlformats.org/drawingml/2006/picture">
+                <pic:pic>
+                  <pic:nvPicPr>
+                    <pic:cNvPr descr="CostDataAnalysis_CILproject_files/figure-docx/unnamed-chunk-7-1.png" id="27" name="Picture"/>
+                    <pic:cNvPicPr>
+                      <a:picLocks noChangeArrowheads="1" noChangeAspect="1"/>
+                    </pic:cNvPicPr>
+                  </pic:nvPicPr>
+                  <pic:blipFill>
+                    <a:blip r:embed="rId25"/>
+                    <a:stretch>
+                      <a:fillRect/>
+                    </a:stretch>
+                  </pic:blipFill>
+                  <pic:spPr bwMode="auto">
+                    <a:xfrm>
+                      <a:off x="0" y="0"/>
+                      <a:ext cx="5334000" cy="4267200"/>
+                    </a:xfrm>
+                    <a:prstGeom prst="rect">
+                      <a:avLst/>
+                    </a:prstGeom>
+                    <a:noFill/>
+                    <a:ln w="9525">
+                      <a:noFill/>
+                      <a:headEnd/>
+                      <a:tailEnd/>
+                    </a:ln>
+                  </pic:spPr>
+                </pic:pic>
+              </a:graphicData>
+            </a:graphic>
+          </wp:inline>
+        </w:drawing>
+      </w:r>
+    </w:p>
+    <w:p>
+      <w:pPr>
+        <w:pStyle w:val="BodyText"/>
+      </w:pPr>
+      <w:r>
+        <w:t xml:space="preserve">We also explored how some of the numeric variables related to each other. This is useful for exploring predictor variables. For instance, if we wanted to formulate a regression exploring how the variation in how many years of cost data were reported in a study (duration) was related to the date it was published, whether capital and labor costs were included and whether it described protected area establishment costs (these are the numeric variables we have at the moment, no hypothesis as to why these particular predictors).</w:t>
+      </w:r>
+    </w:p>
+    <w:p>
+      <w:pPr>
+        <w:pStyle w:val="BodyText"/>
+      </w:pPr>
+      <w:r>
+        <w:drawing>
+          <wp:inline>
+            <wp:extent cx="5334000" cy="4267200"/>
+            <wp:effectExtent b="0" l="0" r="0" t="0"/>
+            <wp:docPr descr="" title="" id="29" name="Picture"/>
+            <a:graphic>
+              <a:graphicData uri="http://schemas.openxmlformats.org/drawingml/2006/picture">
+                <pic:pic>
+                  <pic:nvPicPr>
+                    <pic:cNvPr descr="CostDataAnalysis_CILproject_files/figure-docx/unnamed-chunk-8-1.png" id="30" name="Picture"/>
+                    <pic:cNvPicPr>
+                      <a:picLocks noChangeArrowheads="1" noChangeAspect="1"/>
+                    </pic:cNvPicPr>
+                  </pic:nvPicPr>
+                  <pic:blipFill>
+                    <a:blip r:embed="rId28"/>
+                    <a:stretch>
+                      <a:fillRect/>
+                    </a:stretch>
+                  </pic:blipFill>
+                  <pic:spPr bwMode="auto">
+                    <a:xfrm>
+                      <a:off x="0" y="0"/>
+                      <a:ext cx="5334000" cy="4267200"/>
+                    </a:xfrm>
+                    <a:prstGeom prst="rect">
+                      <a:avLst/>
+                    </a:prstGeom>
+                    <a:noFill/>
+                    <a:ln w="9525">
+                      <a:noFill/>
+                      <a:headEnd/>
+                      <a:tailEnd/>
+                    </a:ln>
+                  </pic:spPr>
+                </pic:pic>
+              </a:graphicData>
+            </a:graphic>
+          </wp:inline>
+        </w:drawing>
+      </w:r>
+    </w:p>
+    <w:bookmarkEnd w:id="31"/>
     <w:sectPr/>
   </w:body>
 </w:document>

</xml_diff>